<commit_message>
Add Parent Child data sharing
</commit_message>
<xml_diff>
--- a/Angular.docx
+++ b/Angular.docx
@@ -326,4 +326,403 @@
     <w:abstractNumId w:val="0"/>
   </w:num>
 </w:numbering>
+</file>
+
+<file path=word/stylesWithEffects.xml><?xml version="1.0" encoding="utf-8"?>
+<w:styles xmlns:wpc="http://schemas.microsoft.com/office/word/2010/wordprocessingCanvas" xmlns:mc="http://schemas.openxmlformats.org/markup-compatibility/2006" xmlns:o="urn:schemas-microsoft-com:office:office" xmlns:r="http://schemas.openxmlformats.org/officeDocument/2006/relationships" xmlns:m="http://schemas.openxmlformats.org/officeDocument/2006/math" xmlns:v="urn:schemas-microsoft-com:vml" xmlns:wp14="http://schemas.microsoft.com/office/word/2010/wordprocessingDrawing" xmlns:wp="http://schemas.openxmlformats.org/drawingml/2006/wordprocessingDrawing" xmlns:w10="urn:schemas-microsoft-com:office:word" xmlns:w="http://schemas.openxmlformats.org/wordprocessingml/2006/main" xmlns:w14="http://schemas.microsoft.com/office/word/2010/wordml" xmlns:wpg="http://schemas.microsoft.com/office/word/2010/wordprocessingGroup" xmlns:wpi="http://schemas.microsoft.com/office/word/2010/wordprocessingInk" xmlns:wne="http://schemas.microsoft.com/office/word/2006/wordml" xmlns:wps="http://schemas.microsoft.com/office/word/2010/wordprocessingShape" mc:Ignorable="w14 wp14">
+  <w:docDefaults>
+    <w:rPrDefault>
+      <w:rPr>
+        <w:rFonts w:asciiTheme="minorHAnsi" w:eastAsiaTheme="minorHAnsi" w:hAnsiTheme="minorHAnsi" w:cstheme="minorBidi"/>
+        <w:sz w:val="22"/>
+        <w:szCs w:val="22"/>
+        <w:lang w:val="en-IN" w:eastAsia="en-US" w:bidi="ar-SA"/>
+      </w:rPr>
+    </w:rPrDefault>
+    <w:pPrDefault>
+      <w:pPr>
+        <w:spacing w:after="200" w:line="276" w:lineRule="auto"/>
+      </w:pPr>
+    </w:pPrDefault>
+  </w:docDefaults>
+  <w:latentStyles w:defLockedState="0" w:defUIPriority="99" w:defSemiHidden="1" w:defUnhideWhenUsed="1" w:defQFormat="0" w:count="267">
+    <w:lsdException w:name="Normal" w:semiHidden="0" w:uiPriority="0" w:unhideWhenUsed="0" w:qFormat="1"/>
+    <w:lsdException w:name="heading 1" w:semiHidden="0" w:uiPriority="9" w:unhideWhenUsed="0" w:qFormat="1"/>
+    <w:lsdException w:name="heading 2" w:uiPriority="9" w:qFormat="1"/>
+    <w:lsdException w:name="heading 3" w:uiPriority="9" w:qFormat="1"/>
+    <w:lsdException w:name="heading 4" w:uiPriority="9" w:qFormat="1"/>
+    <w:lsdException w:name="heading 5" w:uiPriority="9" w:qFormat="1"/>
+    <w:lsdException w:name="heading 6" w:uiPriority="9" w:qFormat="1"/>
+    <w:lsdException w:name="heading 7" w:uiPriority="9" w:qFormat="1"/>
+    <w:lsdException w:name="heading 8" w:uiPriority="9" w:qFormat="1"/>
+    <w:lsdException w:name="heading 9" w:uiPriority="9" w:qFormat="1"/>
+    <w:lsdException w:name="toc 1" w:uiPriority="39"/>
+    <w:lsdException w:name="toc 2" w:uiPriority="39"/>
+    <w:lsdException w:name="toc 3" w:uiPriority="39"/>
+    <w:lsdException w:name="toc 4" w:uiPriority="39"/>
+    <w:lsdException w:name="toc 5" w:uiPriority="39"/>
+    <w:lsdException w:name="toc 6" w:uiPriority="39"/>
+    <w:lsdException w:name="toc 7" w:uiPriority="39"/>
+    <w:lsdException w:name="toc 8" w:uiPriority="39"/>
+    <w:lsdException w:name="toc 9" w:uiPriority="39"/>
+    <w:lsdException w:name="caption" w:uiPriority="35" w:qFormat="1"/>
+    <w:lsdException w:name="Title" w:semiHidden="0" w:uiPriority="10" w:unhideWhenUsed="0" w:qFormat="1"/>
+    <w:lsdException w:name="Default Paragraph Font" w:uiPriority="1"/>
+    <w:lsdException w:name="Subtitle" w:semiHidden="0" w:uiPriority="11" w:unhideWhenUsed="0" w:qFormat="1"/>
+    <w:lsdException w:name="Strong" w:semiHidden="0" w:uiPriority="22" w:unhideWhenUsed="0" w:qFormat="1"/>
+    <w:lsdException w:name="Emphasis" w:semiHidden="0" w:uiPriority="20" w:unhideWhenUsed="0" w:qFormat="1"/>
+    <w:lsdException w:name="Table Grid" w:semiHidden="0" w:uiPriority="59" w:unhideWhenUsed="0"/>
+    <w:lsdException w:name="Placeholder Text" w:unhideWhenUsed="0"/>
+    <w:lsdException w:name="No Spacing" w:semiHidden="0" w:uiPriority="1" w:unhideWhenUsed="0" w:qFormat="1"/>
+    <w:lsdException w:name="Light Shading" w:semiHidden="0" w:uiPriority="60" w:unhideWhenUsed="0"/>
+    <w:lsdException w:name="Light List" w:semiHidden="0" w:uiPriority="61" w:unhideWhenUsed="0"/>
+    <w:lsdException w:name="Light Grid" w:semiHidden="0" w:uiPriority="62" w:unhideWhenUsed="0"/>
+    <w:lsdException w:name="Medium Shading 1" w:semiHidden="0" w:uiPriority="63" w:unhideWhenUsed="0"/>
+    <w:lsdException w:name="Medium Shading 2" w:semiHidden="0" w:uiPriority="64" w:unhideWhenUsed="0"/>
+    <w:lsdException w:name="Medium List 1" w:semiHidden="0" w:uiPriority="65" w:unhideWhenUsed="0"/>
+    <w:lsdException w:name="Medium List 2" w:semiHidden="0" w:uiPriority="66" w:unhideWhenUsed="0"/>
+    <w:lsdException w:name="Medium Grid 1" w:semiHidden="0" w:uiPriority="67" w:unhideWhenUsed="0"/>
+    <w:lsdException w:name="Medium Grid 2" w:semiHidden="0" w:uiPriority="68" w:unhideWhenUsed="0"/>
+    <w:lsdException w:name="Medium Grid 3" w:semiHidden="0" w:uiPriority="69" w:unhideWhenUsed="0"/>
+    <w:lsdException w:name="Dark List" w:semiHidden="0" w:uiPriority="70" w:unhideWhenUsed="0"/>
+    <w:lsdException w:name="Colorful Shading" w:semiHidden="0" w:uiPriority="71" w:unhideWhenUsed="0"/>
+    <w:lsdException w:name="Colorful List" w:semiHidden="0" w:uiPriority="72" w:unhideWhenUsed="0"/>
+    <w:lsdException w:name="Colorful Grid" w:semiHidden="0" w:uiPriority="73" w:unhideWhenUsed="0"/>
+    <w:lsdException w:name="Light Shading Accent 1" w:semiHidden="0" w:uiPriority="60" w:unhideWhenUsed="0"/>
+    <w:lsdException w:name="Light List Accent 1" w:semiHidden="0" w:uiPriority="61" w:unhideWhenUsed="0"/>
+    <w:lsdException w:name="Light Grid Accent 1" w:semiHidden="0" w:uiPriority="62" w:unhideWhenUsed="0"/>
+    <w:lsdException w:name="Medium Shading 1 Accent 1" w:semiHidden="0" w:uiPriority="63" w:unhideWhenUsed="0"/>
+    <w:lsdException w:name="Medium Shading 2 Accent 1" w:semiHidden="0" w:uiPriority="64" w:unhideWhenUsed="0"/>
+    <w:lsdException w:name="Medium List 1 Accent 1" w:semiHidden="0" w:uiPriority="65" w:unhideWhenUsed="0"/>
+    <w:lsdException w:name="Revision" w:unhideWhenUsed="0"/>
+    <w:lsdException w:name="List Paragraph" w:semiHidden="0" w:uiPriority="34" w:unhideWhenUsed="0" w:qFormat="1"/>
+    <w:lsdException w:name="Quote" w:semiHidden="0" w:uiPriority="29" w:unhideWhenUsed="0" w:qFormat="1"/>
+    <w:lsdException w:name="Intense Quote" w:semiHidden="0" w:uiPriority="30" w:unhideWhenUsed="0" w:qFormat="1"/>
+    <w:lsdException w:name="Medium List 2 Accent 1" w:semiHidden="0" w:uiPriority="66" w:unhideWhenUsed="0"/>
+    <w:lsdException w:name="Medium Grid 1 Accent 1" w:semiHidden="0" w:uiPriority="67" w:unhideWhenUsed="0"/>
+    <w:lsdException w:name="Medium Grid 2 Accent 1" w:semiHidden="0" w:uiPriority="68" w:unhideWhenUsed="0"/>
+    <w:lsdException w:name="Medium Grid 3 Accent 1" w:semiHidden="0" w:uiPriority="69" w:unhideWhenUsed="0"/>
+    <w:lsdException w:name="Dark List Accent 1" w:semiHidden="0" w:uiPriority="70" w:unhideWhenUsed="0"/>
+    <w:lsdException w:name="Colorful Shading Accent 1" w:semiHidden="0" w:uiPriority="71" w:unhideWhenUsed="0"/>
+    <w:lsdException w:name="Colorful List Accent 1" w:semiHidden="0" w:uiPriority="72" w:unhideWhenUsed="0"/>
+    <w:lsdException w:name="Colorful Grid Accent 1" w:semiHidden="0" w:uiPriority="73" w:unhideWhenUsed="0"/>
+    <w:lsdException w:name="Light Shading Accent 2" w:semiHidden="0" w:uiPriority="60" w:unhideWhenUsed="0"/>
+    <w:lsdException w:name="Light List Accent 2" w:semiHidden="0" w:uiPriority="61" w:unhideWhenUsed="0"/>
+    <w:lsdException w:name="Light Grid Accent 2" w:semiHidden="0" w:uiPriority="62" w:unhideWhenUsed="0"/>
+    <w:lsdException w:name="Medium Shading 1 Accent 2" w:semiHidden="0" w:uiPriority="63" w:unhideWhenUsed="0"/>
+    <w:lsdException w:name="Medium Shading 2 Accent 2" w:semiHidden="0" w:uiPriority="64" w:unhideWhenUsed="0"/>
+    <w:lsdException w:name="Medium List 1 Accent 2" w:semiHidden="0" w:uiPriority="65" w:unhideWhenUsed="0"/>
+    <w:lsdException w:name="Medium List 2 Accent 2" w:semiHidden="0" w:uiPriority="66" w:unhideWhenUsed="0"/>
+    <w:lsdException w:name="Medium Grid 1 Accent 2" w:semiHidden="0" w:uiPriority="67" w:unhideWhenUsed="0"/>
+    <w:lsdException w:name="Medium Grid 2 Accent 2" w:semiHidden="0" w:uiPriority="68" w:unhideWhenUsed="0"/>
+    <w:lsdException w:name="Medium Grid 3 Accent 2" w:semiHidden="0" w:uiPriority="69" w:unhideWhenUsed="0"/>
+    <w:lsdException w:name="Dark List Accent 2" w:semiHidden="0" w:uiPriority="70" w:unhideWhenUsed="0"/>
+    <w:lsdException w:name="Colorful Shading Accent 2" w:semiHidden="0" w:uiPriority="71" w:unhideWhenUsed="0"/>
+    <w:lsdException w:name="Colorful List Accent 2" w:semiHidden="0" w:uiPriority="72" w:unhideWhenUsed="0"/>
+    <w:lsdException w:name="Colorful Grid Accent 2" w:semiHidden="0" w:uiPriority="73" w:unhideWhenUsed="0"/>
+    <w:lsdException w:name="Light Shading Accent 3" w:semiHidden="0" w:uiPriority="60" w:unhideWhenUsed="0"/>
+    <w:lsdException w:name="Light List Accent 3" w:semiHidden="0" w:uiPriority="61" w:unhideWhenUsed="0"/>
+    <w:lsdException w:name="Light Grid Accent 3" w:semiHidden="0" w:uiPriority="62" w:unhideWhenUsed="0"/>
+    <w:lsdException w:name="Medium Shading 1 Accent 3" w:semiHidden="0" w:uiPriority="63" w:unhideWhenUsed="0"/>
+    <w:lsdException w:name="Medium Shading 2 Accent 3" w:semiHidden="0" w:uiPriority="64" w:unhideWhenUsed="0"/>
+    <w:lsdException w:name="Medium List 1 Accent 3" w:semiHidden="0" w:uiPriority="65" w:unhideWhenUsed="0"/>
+    <w:lsdException w:name="Medium List 2 Accent 3" w:semiHidden="0" w:uiPriority="66" w:unhideWhenUsed="0"/>
+    <w:lsdException w:name="Medium Grid 1 Accent 3" w:semiHidden="0" w:uiPriority="67" w:unhideWhenUsed="0"/>
+    <w:lsdException w:name="Medium Grid 2 Accent 3" w:semiHidden="0" w:uiPriority="68" w:unhideWhenUsed="0"/>
+    <w:lsdException w:name="Medium Grid 3 Accent 3" w:semiHidden="0" w:uiPriority="69" w:unhideWhenUsed="0"/>
+    <w:lsdException w:name="Dark List Accent 3" w:semiHidden="0" w:uiPriority="70" w:unhideWhenUsed="0"/>
+    <w:lsdException w:name="Colorful Shading Accent 3" w:semiHidden="0" w:uiPriority="71" w:unhideWhenUsed="0"/>
+    <w:lsdException w:name="Colorful List Accent 3" w:semiHidden="0" w:uiPriority="72" w:unhideWhenUsed="0"/>
+    <w:lsdException w:name="Colorful Grid Accent 3" w:semiHidden="0" w:uiPriority="73" w:unhideWhenUsed="0"/>
+    <w:lsdException w:name="Light Shading Accent 4" w:semiHidden="0" w:uiPriority="60" w:unhideWhenUsed="0"/>
+    <w:lsdException w:name="Light List Accent 4" w:semiHidden="0" w:uiPriority="61" w:unhideWhenUsed="0"/>
+    <w:lsdException w:name="Light Grid Accent 4" w:semiHidden="0" w:uiPriority="62" w:unhideWhenUsed="0"/>
+    <w:lsdException w:name="Medium Shading 1 Accent 4" w:semiHidden="0" w:uiPriority="63" w:unhideWhenUsed="0"/>
+    <w:lsdException w:name="Medium Shading 2 Accent 4" w:semiHidden="0" w:uiPriority="64" w:unhideWhenUsed="0"/>
+    <w:lsdException w:name="Medium List 1 Accent 4" w:semiHidden="0" w:uiPriority="65" w:unhideWhenUsed="0"/>
+    <w:lsdException w:name="Medium List 2 Accent 4" w:semiHidden="0" w:uiPriority="66" w:unhideWhenUsed="0"/>
+    <w:lsdException w:name="Medium Grid 1 Accent 4" w:semiHidden="0" w:uiPriority="67" w:unhideWhenUsed="0"/>
+    <w:lsdException w:name="Medium Grid 2 Accent 4" w:semiHidden="0" w:uiPriority="68" w:unhideWhenUsed="0"/>
+    <w:lsdException w:name="Medium Grid 3 Accent 4" w:semiHidden="0" w:uiPriority="69" w:unhideWhenUsed="0"/>
+    <w:lsdException w:name="Dark List Accent 4" w:semiHidden="0" w:uiPriority="70" w:unhideWhenUsed="0"/>
+    <w:lsdException w:name="Colorful Shading Accent 4" w:semiHidden="0" w:uiPriority="71" w:unhideWhenUsed="0"/>
+    <w:lsdException w:name="Colorful List Accent 4" w:semiHidden="0" w:uiPriority="72" w:unhideWhenUsed="0"/>
+    <w:lsdException w:name="Colorful Grid Accent 4" w:semiHidden="0" w:uiPriority="73" w:unhideWhenUsed="0"/>
+    <w:lsdException w:name="Light Shading Accent 5" w:semiHidden="0" w:uiPriority="60" w:unhideWhenUsed="0"/>
+    <w:lsdException w:name="Light List Accent 5" w:semiHidden="0" w:uiPriority="61" w:unhideWhenUsed="0"/>
+    <w:lsdException w:name="Light Grid Accent 5" w:semiHidden="0" w:uiPriority="62" w:unhideWhenUsed="0"/>
+    <w:lsdException w:name="Medium Shading 1 Accent 5" w:semiHidden="0" w:uiPriority="63" w:unhideWhenUsed="0"/>
+    <w:lsdException w:name="Medium Shading 2 Accent 5" w:semiHidden="0" w:uiPriority="64" w:unhideWhenUsed="0"/>
+    <w:lsdException w:name="Medium List 1 Accent 5" w:semiHidden="0" w:uiPriority="65" w:unhideWhenUsed="0"/>
+    <w:lsdException w:name="Medium List 2 Accent 5" w:semiHidden="0" w:uiPriority="66" w:unhideWhenUsed="0"/>
+    <w:lsdException w:name="Medium Grid 1 Accent 5" w:semiHidden="0" w:uiPriority="67" w:unhideWhenUsed="0"/>
+    <w:lsdException w:name="Medium Grid 2 Accent 5" w:semiHidden="0" w:uiPriority="68" w:unhideWhenUsed="0"/>
+    <w:lsdException w:name="Medium Grid 3 Accent 5" w:semiHidden="0" w:uiPriority="69" w:unhideWhenUsed="0"/>
+    <w:lsdException w:name="Dark List Accent 5" w:semiHidden="0" w:uiPriority="70" w:unhideWhenUsed="0"/>
+    <w:lsdException w:name="Colorful Shading Accent 5" w:semiHidden="0" w:uiPriority="71" w:unhideWhenUsed="0"/>
+    <w:lsdException w:name="Colorful List Accent 5" w:semiHidden="0" w:uiPriority="72" w:unhideWhenUsed="0"/>
+    <w:lsdException w:name="Colorful Grid Accent 5" w:semiHidden="0" w:uiPriority="73" w:unhideWhenUsed="0"/>
+    <w:lsdException w:name="Light Shading Accent 6" w:semiHidden="0" w:uiPriority="60" w:unhideWhenUsed="0"/>
+    <w:lsdException w:name="Light List Accent 6" w:semiHidden="0" w:uiPriority="61" w:unhideWhenUsed="0"/>
+    <w:lsdException w:name="Light Grid Accent 6" w:semiHidden="0" w:uiPriority="62" w:unhideWhenUsed="0"/>
+    <w:lsdException w:name="Medium Shading 1 Accent 6" w:semiHidden="0" w:uiPriority="63" w:unhideWhenUsed="0"/>
+    <w:lsdException w:name="Medium Shading 2 Accent 6" w:semiHidden="0" w:uiPriority="64" w:unhideWhenUsed="0"/>
+    <w:lsdException w:name="Medium List 1 Accent 6" w:semiHidden="0" w:uiPriority="65" w:unhideWhenUsed="0"/>
+    <w:lsdException w:name="Medium List 2 Accent 6" w:semiHidden="0" w:uiPriority="66" w:unhideWhenUsed="0"/>
+    <w:lsdException w:name="Medium Grid 1 Accent 6" w:semiHidden="0" w:uiPriority="67" w:unhideWhenUsed="0"/>
+    <w:lsdException w:name="Medium Grid 2 Accent 6" w:semiHidden="0" w:uiPriority="68" w:unhideWhenUsed="0"/>
+    <w:lsdException w:name="Medium Grid 3 Accent 6" w:semiHidden="0" w:uiPriority="69" w:unhideWhenUsed="0"/>
+    <w:lsdException w:name="Dark List Accent 6" w:semiHidden="0" w:uiPriority="70" w:unhideWhenUsed="0"/>
+    <w:lsdException w:name="Colorful Shading Accent 6" w:semiHidden="0" w:uiPriority="71" w:unhideWhenUsed="0"/>
+    <w:lsdException w:name="Colorful List Accent 6" w:semiHidden="0" w:uiPriority="72" w:unhideWhenUsed="0"/>
+    <w:lsdException w:name="Colorful Grid Accent 6" w:semiHidden="0" w:uiPriority="73" w:unhideWhenUsed="0"/>
+    <w:lsdException w:name="Subtle Emphasis" w:semiHidden="0" w:uiPriority="19" w:unhideWhenUsed="0" w:qFormat="1"/>
+    <w:lsdException w:name="Intense Emphasis" w:semiHidden="0" w:uiPriority="21" w:unhideWhenUsed="0" w:qFormat="1"/>
+    <w:lsdException w:name="Subtle Reference" w:semiHidden="0" w:uiPriority="31" w:unhideWhenUsed="0" w:qFormat="1"/>
+    <w:lsdException w:name="Intense Reference" w:semiHidden="0" w:uiPriority="32" w:unhideWhenUsed="0" w:qFormat="1"/>
+    <w:lsdException w:name="Book Title" w:semiHidden="0" w:uiPriority="33" w:unhideWhenUsed="0" w:qFormat="1"/>
+    <w:lsdException w:name="Bibliography" w:uiPriority="37"/>
+    <w:lsdException w:name="TOC Heading" w:uiPriority="39" w:qFormat="1"/>
+  </w:latentStyles>
+  <w:style w:type="paragraph" w:default="1" w:styleId="Normal">
+    <w:name w:val="Normal"/>
+    <w:qFormat/>
+  </w:style>
+  <w:style w:type="paragraph" w:styleId="Heading1">
+    <w:name w:val="heading 1"/>
+    <w:basedOn w:val="Normal"/>
+    <w:next w:val="Normal"/>
+    <w:link w:val="Heading1Char"/>
+    <w:uiPriority w:val="9"/>
+    <w:qFormat/>
+    <w:rsid w:val="00E42EEB"/>
+    <w:pPr>
+      <w:keepNext/>
+      <w:keepLines/>
+      <w:spacing w:before="480" w:after="0"/>
+      <w:outlineLvl w:val="0"/>
+    </w:pPr>
+    <w:rPr>
+      <w:rFonts w:asciiTheme="majorHAnsi" w:eastAsiaTheme="majorEastAsia" w:hAnsiTheme="majorHAnsi" w:cstheme="majorBidi"/>
+      <w:b/>
+      <w:bCs/>
+      <w:color w:val="365F91" w:themeColor="accent1" w:themeShade="BF"/>
+      <w:sz w:val="28"/>
+      <w:szCs w:val="28"/>
+    </w:rPr>
+  </w:style>
+  <w:style w:type="character" w:default="1" w:styleId="DefaultParagraphFont">
+    <w:name w:val="Default Paragraph Font"/>
+    <w:uiPriority w:val="1"/>
+    <w:semiHidden/>
+    <w:unhideWhenUsed/>
+  </w:style>
+  <w:style w:type="table" w:default="1" w:styleId="TableNormal">
+    <w:name w:val="Normal Table"/>
+    <w:uiPriority w:val="99"/>
+    <w:semiHidden/>
+    <w:unhideWhenUsed/>
+    <w:tblPr>
+      <w:tblInd w:w="0" w:type="dxa"/>
+      <w:tblCellMar>
+        <w:top w:w="0" w:type="dxa"/>
+        <w:left w:w="108" w:type="dxa"/>
+        <w:bottom w:w="0" w:type="dxa"/>
+        <w:right w:w="108" w:type="dxa"/>
+      </w:tblCellMar>
+    </w:tblPr>
+  </w:style>
+  <w:style w:type="numbering" w:default="1" w:styleId="NoList">
+    <w:name w:val="No List"/>
+    <w:uiPriority w:val="99"/>
+    <w:semiHidden/>
+    <w:unhideWhenUsed/>
+  </w:style>
+  <w:style w:type="character" w:customStyle="1" w:styleId="Heading1Char">
+    <w:name w:val="Heading 1 Char"/>
+    <w:basedOn w:val="DefaultParagraphFont"/>
+    <w:link w:val="Heading1"/>
+    <w:uiPriority w:val="9"/>
+    <w:rsid w:val="00E42EEB"/>
+    <w:rPr>
+      <w:rFonts w:asciiTheme="majorHAnsi" w:eastAsiaTheme="majorEastAsia" w:hAnsiTheme="majorHAnsi" w:cstheme="majorBidi"/>
+      <w:b/>
+      <w:bCs/>
+      <w:color w:val="365F91" w:themeColor="accent1" w:themeShade="BF"/>
+      <w:sz w:val="28"/>
+      <w:szCs w:val="28"/>
+    </w:rPr>
+  </w:style>
+  <w:style w:type="character" w:styleId="Hyperlink">
+    <w:name w:val="Hyperlink"/>
+    <w:basedOn w:val="DefaultParagraphFont"/>
+    <w:uiPriority w:val="99"/>
+    <w:unhideWhenUsed/>
+    <w:rsid w:val="00E42EEB"/>
+    <w:rPr>
+      <w:color w:val="0000FF" w:themeColor="hyperlink"/>
+      <w:u w:val="single"/>
+    </w:rPr>
+  </w:style>
+  <w:style w:type="paragraph" w:styleId="NoSpacing">
+    <w:name w:val="No Spacing"/>
+    <w:uiPriority w:val="1"/>
+    <w:qFormat/>
+    <w:rsid w:val="00E42EEB"/>
+    <w:pPr>
+      <w:spacing w:after="0" w:line="240" w:lineRule="auto"/>
+    </w:pPr>
+  </w:style>
+  <w:style w:type="paragraph" w:styleId="BalloonText">
+    <w:name w:val="Balloon Text"/>
+    <w:basedOn w:val="Normal"/>
+    <w:link w:val="BalloonTextChar"/>
+    <w:uiPriority w:val="99"/>
+    <w:semiHidden/>
+    <w:unhideWhenUsed/>
+    <w:rsid w:val="006F25F1"/>
+    <w:pPr>
+      <w:spacing w:after="0" w:line="240" w:lineRule="auto"/>
+    </w:pPr>
+    <w:rPr>
+      <w:rFonts w:ascii="Tahoma" w:hAnsi="Tahoma" w:cs="Tahoma"/>
+      <w:sz w:val="16"/>
+      <w:szCs w:val="16"/>
+    </w:rPr>
+  </w:style>
+  <w:style w:type="character" w:customStyle="1" w:styleId="BalloonTextChar">
+    <w:name w:val="Balloon Text Char"/>
+    <w:basedOn w:val="DefaultParagraphFont"/>
+    <w:link w:val="BalloonText"/>
+    <w:uiPriority w:val="99"/>
+    <w:semiHidden/>
+    <w:rsid w:val="006F25F1"/>
+    <w:rPr>
+      <w:rFonts w:ascii="Tahoma" w:hAnsi="Tahoma" w:cs="Tahoma"/>
+      <w:sz w:val="16"/>
+      <w:szCs w:val="16"/>
+    </w:rPr>
+  </w:style>
+  <w:style w:type="paragraph" w:styleId="HTMLPreformatted">
+    <w:name w:val="HTML Preformatted"/>
+    <w:basedOn w:val="Normal"/>
+    <w:link w:val="HTMLPreformattedChar"/>
+    <w:uiPriority w:val="99"/>
+    <w:unhideWhenUsed/>
+    <w:rsid w:val="00CC6BFA"/>
+    <w:pPr>
+      <w:tabs>
+        <w:tab w:val="left" w:pos="916"/>
+        <w:tab w:val="left" w:pos="1832"/>
+        <w:tab w:val="left" w:pos="2748"/>
+        <w:tab w:val="left" w:pos="3664"/>
+        <w:tab w:val="left" w:pos="4580"/>
+        <w:tab w:val="left" w:pos="5496"/>
+        <w:tab w:val="left" w:pos="6412"/>
+        <w:tab w:val="left" w:pos="7328"/>
+        <w:tab w:val="left" w:pos="8244"/>
+        <w:tab w:val="left" w:pos="9160"/>
+        <w:tab w:val="left" w:pos="10076"/>
+        <w:tab w:val="left" w:pos="10992"/>
+        <w:tab w:val="left" w:pos="11908"/>
+        <w:tab w:val="left" w:pos="12824"/>
+        <w:tab w:val="left" w:pos="13740"/>
+        <w:tab w:val="left" w:pos="14656"/>
+      </w:tabs>
+      <w:spacing w:after="0" w:line="240" w:lineRule="auto"/>
+    </w:pPr>
+    <w:rPr>
+      <w:rFonts w:ascii="Courier New" w:eastAsia="Times New Roman" w:hAnsi="Courier New" w:cs="Courier New"/>
+      <w:sz w:val="20"/>
+      <w:szCs w:val="20"/>
+      <w:lang w:eastAsia="en-IN"/>
+    </w:rPr>
+  </w:style>
+  <w:style w:type="character" w:customStyle="1" w:styleId="HTMLPreformattedChar">
+    <w:name w:val="HTML Preformatted Char"/>
+    <w:basedOn w:val="DefaultParagraphFont"/>
+    <w:link w:val="HTMLPreformatted"/>
+    <w:uiPriority w:val="99"/>
+    <w:rsid w:val="00CC6BFA"/>
+    <w:rPr>
+      <w:rFonts w:ascii="Courier New" w:eastAsia="Times New Roman" w:hAnsi="Courier New" w:cs="Courier New"/>
+      <w:sz w:val="20"/>
+      <w:szCs w:val="20"/>
+      <w:lang w:eastAsia="en-IN"/>
+    </w:rPr>
+  </w:style>
+  <w:style w:type="paragraph" w:styleId="ListParagraph">
+    <w:name w:val="List Paragraph"/>
+    <w:basedOn w:val="Normal"/>
+    <w:uiPriority w:val="34"/>
+    <w:qFormat/>
+    <w:rsid w:val="009C1673"/>
+    <w:pPr>
+      <w:ind w:left="720"/>
+      <w:contextualSpacing/>
+    </w:pPr>
+  </w:style>
+  <w:style w:type="table" w:styleId="TableGrid">
+    <w:name w:val="Table Grid"/>
+    <w:basedOn w:val="TableNormal"/>
+    <w:uiPriority w:val="59"/>
+    <w:rsid w:val="003A022F"/>
+    <w:pPr>
+      <w:spacing w:after="0" w:line="240" w:lineRule="auto"/>
+    </w:pPr>
+    <w:tblPr>
+      <w:tblInd w:w="0" w:type="dxa"/>
+      <w:tblBorders>
+        <w:top w:val="single" w:sz="4" w:space="0" w:color="auto"/>
+        <w:left w:val="single" w:sz="4" w:space="0" w:color="auto"/>
+        <w:bottom w:val="single" w:sz="4" w:space="0" w:color="auto"/>
+        <w:right w:val="single" w:sz="4" w:space="0" w:color="auto"/>
+        <w:insideH w:val="single" w:sz="4" w:space="0" w:color="auto"/>
+        <w:insideV w:val="single" w:sz="4" w:space="0" w:color="auto"/>
+      </w:tblBorders>
+      <w:tblCellMar>
+        <w:top w:w="0" w:type="dxa"/>
+        <w:left w:w="108" w:type="dxa"/>
+        <w:bottom w:w="0" w:type="dxa"/>
+        <w:right w:w="108" w:type="dxa"/>
+      </w:tblCellMar>
+    </w:tblPr>
+  </w:style>
+  <w:style w:type="character" w:styleId="Strong">
+    <w:name w:val="Strong"/>
+    <w:basedOn w:val="DefaultParagraphFont"/>
+    <w:uiPriority w:val="22"/>
+    <w:qFormat/>
+    <w:rsid w:val="00830F45"/>
+    <w:rPr>
+      <w:b/>
+      <w:bCs/>
+    </w:rPr>
+  </w:style>
+  <w:style w:type="character" w:customStyle="1" w:styleId="kwd">
+    <w:name w:val="kwd"/>
+    <w:basedOn w:val="DefaultParagraphFont"/>
+    <w:rsid w:val="0086563A"/>
+  </w:style>
+  <w:style w:type="character" w:customStyle="1" w:styleId="pln">
+    <w:name w:val="pln"/>
+    <w:basedOn w:val="DefaultParagraphFont"/>
+    <w:rsid w:val="0086563A"/>
+  </w:style>
+  <w:style w:type="character" w:customStyle="1" w:styleId="pun">
+    <w:name w:val="pun"/>
+    <w:basedOn w:val="DefaultParagraphFont"/>
+    <w:rsid w:val="0086563A"/>
+  </w:style>
+  <w:style w:type="character" w:customStyle="1" w:styleId="typ">
+    <w:name w:val="typ"/>
+    <w:basedOn w:val="DefaultParagraphFont"/>
+    <w:rsid w:val="0086563A"/>
+  </w:style>
+  <w:style w:type="character" w:customStyle="1" w:styleId="lit">
+    <w:name w:val="lit"/>
+    <w:basedOn w:val="DefaultParagraphFont"/>
+    <w:rsid w:val="0086563A"/>
+  </w:style>
+</w:styles>
 </file>
</xml_diff>

<commit_message>
Added pipe & dicrective
</commit_message>
<xml_diff>
--- a/Angular.docx
+++ b/Angular.docx
@@ -314,6 +314,119 @@
       <w:rPr>
         <w:rFonts w:ascii="Wingdings" w:hAnsi="Wingdings" w:hint="default"/>
       </w:rPr>
+    </w:lvl>
+  </w:abstractNum>
+  <w:abstractNum w:abstractNumId="3">
+    <w:nsid w:val="7DB42402"/>
+    <w:multiLevelType w:val="multilevel"/>
+    <w:tmpl w:val="45D8DD38"/>
+    <w:lvl w:ilvl="0">
+      <w:start w:val="1"/>
+      <w:numFmt w:val="decimal"/>
+      <w:lvlText w:val="%1."/>
+      <w:lvlJc w:val="left"/>
+      <w:pPr>
+        <w:tabs>
+          <w:tab w:val="num" w:pos="720"/>
+        </w:tabs>
+        <w:ind w:left="720" w:hanging="360"/>
+      </w:pPr>
+    </w:lvl>
+    <w:lvl w:ilvl="1" w:tentative="1">
+      <w:start w:val="1"/>
+      <w:numFmt w:val="decimal"/>
+      <w:lvlText w:val="%2."/>
+      <w:lvlJc w:val="left"/>
+      <w:pPr>
+        <w:tabs>
+          <w:tab w:val="num" w:pos="1440"/>
+        </w:tabs>
+        <w:ind w:left="1440" w:hanging="360"/>
+      </w:pPr>
+    </w:lvl>
+    <w:lvl w:ilvl="2" w:tentative="1">
+      <w:start w:val="1"/>
+      <w:numFmt w:val="decimal"/>
+      <w:lvlText w:val="%3."/>
+      <w:lvlJc w:val="left"/>
+      <w:pPr>
+        <w:tabs>
+          <w:tab w:val="num" w:pos="2160"/>
+        </w:tabs>
+        <w:ind w:left="2160" w:hanging="360"/>
+      </w:pPr>
+    </w:lvl>
+    <w:lvl w:ilvl="3" w:tentative="1">
+      <w:start w:val="1"/>
+      <w:numFmt w:val="decimal"/>
+      <w:lvlText w:val="%4."/>
+      <w:lvlJc w:val="left"/>
+      <w:pPr>
+        <w:tabs>
+          <w:tab w:val="num" w:pos="2880"/>
+        </w:tabs>
+        <w:ind w:left="2880" w:hanging="360"/>
+      </w:pPr>
+    </w:lvl>
+    <w:lvl w:ilvl="4" w:tentative="1">
+      <w:start w:val="1"/>
+      <w:numFmt w:val="decimal"/>
+      <w:lvlText w:val="%5."/>
+      <w:lvlJc w:val="left"/>
+      <w:pPr>
+        <w:tabs>
+          <w:tab w:val="num" w:pos="3600"/>
+        </w:tabs>
+        <w:ind w:left="3600" w:hanging="360"/>
+      </w:pPr>
+    </w:lvl>
+    <w:lvl w:ilvl="5" w:tentative="1">
+      <w:start w:val="1"/>
+      <w:numFmt w:val="decimal"/>
+      <w:lvlText w:val="%6."/>
+      <w:lvlJc w:val="left"/>
+      <w:pPr>
+        <w:tabs>
+          <w:tab w:val="num" w:pos="4320"/>
+        </w:tabs>
+        <w:ind w:left="4320" w:hanging="360"/>
+      </w:pPr>
+    </w:lvl>
+    <w:lvl w:ilvl="6" w:tentative="1">
+      <w:start w:val="1"/>
+      <w:numFmt w:val="decimal"/>
+      <w:lvlText w:val="%7."/>
+      <w:lvlJc w:val="left"/>
+      <w:pPr>
+        <w:tabs>
+          <w:tab w:val="num" w:pos="5040"/>
+        </w:tabs>
+        <w:ind w:left="5040" w:hanging="360"/>
+      </w:pPr>
+    </w:lvl>
+    <w:lvl w:ilvl="7" w:tentative="1">
+      <w:start w:val="1"/>
+      <w:numFmt w:val="decimal"/>
+      <w:lvlText w:val="%8."/>
+      <w:lvlJc w:val="left"/>
+      <w:pPr>
+        <w:tabs>
+          <w:tab w:val="num" w:pos="5760"/>
+        </w:tabs>
+        <w:ind w:left="5760" w:hanging="360"/>
+      </w:pPr>
+    </w:lvl>
+    <w:lvl w:ilvl="8" w:tentative="1">
+      <w:start w:val="1"/>
+      <w:numFmt w:val="decimal"/>
+      <w:lvlText w:val="%9."/>
+      <w:lvlJc w:val="left"/>
+      <w:pPr>
+        <w:tabs>
+          <w:tab w:val="num" w:pos="6480"/>
+        </w:tabs>
+        <w:ind w:left="6480" w:hanging="360"/>
+      </w:pPr>
     </w:lvl>
   </w:abstractNum>
   <w:num w:numId="1">
@@ -324,6 +437,9 @@
   </w:num>
   <w:num w:numId="3">
     <w:abstractNumId w:val="0"/>
+  </w:num>
+  <w:num w:numId="4">
+    <w:abstractNumId w:val="3"/>
   </w:num>
 </w:numbering>
 </file>

</xml_diff>